<commit_message>
quick review / updates to files for responses to Q1/Q2
</commit_message>
<xml_diff>
--- a/rh_prob_solve_methodology.docx
+++ b/rh_prob_solve_methodology.docx
@@ -73,6 +73,11 @@
       <w:r>
         <w:t>nt solid responses completed before start of the week 3/1.  Generally this would have taken 5 days, but want to come in ahead of that with a best effort.</w:t>
       </w:r>
+      <w:r>
+        <w:t xml:space="preserve">  </w:t>
+      </w:r>
+      <w:bookmarkStart w:id="0" w:name="_GoBack"/>
+      <w:bookmarkEnd w:id="0"/>
     </w:p>
     <w:p>
       <w:r>
@@ -193,15 +198,7 @@
         <w:t>- For the presentation, would like to have a power point slides</w:t>
       </w:r>
       <w:r>
-        <w:t xml:space="preserve"> since there may be areas where there </w:t>
-      </w:r>
-      <w:proofErr w:type="gramStart"/>
-      <w:r>
-        <w:t>would</w:t>
-      </w:r>
-      <w:proofErr w:type="gramEnd"/>
-      <w:r>
-        <w:t xml:space="preserve"> be some explanation and some diagrams</w:t>
+        <w:t xml:space="preserve"> since there may be areas where there would be some explanation and some diagrams</w:t>
       </w:r>
     </w:p>
     <w:p>
@@ -2099,8 +2096,6 @@
       <w:r>
         <w:t xml:space="preserve"> </w:t>
       </w:r>
-      <w:bookmarkStart w:id="0" w:name="_GoBack"/>
-      <w:bookmarkEnd w:id="0"/>
     </w:p>
     <w:p>
       <w:pPr>

</xml_diff>